<commit_message>
inicio da documentação juntamente com o inicio da tela de home do site
</commit_message>
<xml_diff>
--- a/Documentacao/documentacao.docx
+++ b/Documentacao/documentacao.docx
@@ -366,92 +366,942 @@
       <w:pPr>
         <w:rPr>
           <w:rFonts w:ascii="Arial" w:hAnsi="Arial" w:cs="Arial"/>
-          <w:sz w:val="28"/>
-          <w:szCs w:val="28"/>
-        </w:rPr>
-      </w:pPr>
-      <w:r>
-        <w:rPr>
-          <w:rFonts w:ascii="Arial" w:hAnsi="Arial" w:cs="Arial"/>
-          <w:sz w:val="28"/>
-          <w:szCs w:val="28"/>
-        </w:rPr>
-        <w:tab/>
-        <w:t>Todas as pessoas têm uma visão de mundo, menos o corinthiano. O corinthiano é louco! Não importa nada além do Corinthians</w:t>
-      </w:r>
-    </w:p>
-    <w:p>
-      <w:pPr>
-        <w:rPr>
-          <w:rFonts w:ascii="Arial" w:hAnsi="Arial" w:cs="Arial"/>
-          <w:sz w:val="28"/>
-          <w:szCs w:val="28"/>
-        </w:rPr>
-      </w:pPr>
-    </w:p>
-    <w:p>
-      <w:pPr>
-        <w:rPr>
-          <w:rFonts w:ascii="Arial" w:hAnsi="Arial" w:cs="Arial"/>
-          <w:sz w:val="28"/>
-          <w:szCs w:val="28"/>
-        </w:rPr>
-      </w:pPr>
-    </w:p>
-    <w:p>
-      <w:pPr>
-        <w:rPr>
-          <w:rFonts w:ascii="Arial" w:hAnsi="Arial" w:cs="Arial"/>
-          <w:sz w:val="28"/>
-          <w:szCs w:val="28"/>
-        </w:rPr>
-      </w:pPr>
-    </w:p>
-    <w:p>
-      <w:pPr>
-        <w:rPr>
-          <w:rFonts w:ascii="Arial" w:hAnsi="Arial" w:cs="Arial"/>
-          <w:sz w:val="28"/>
-          <w:szCs w:val="28"/>
-        </w:rPr>
-      </w:pPr>
-    </w:p>
-    <w:p>
-      <w:pPr>
-        <w:rPr>
-          <w:rFonts w:ascii="Arial" w:hAnsi="Arial" w:cs="Arial"/>
-          <w:sz w:val="28"/>
-          <w:szCs w:val="28"/>
-        </w:rPr>
-      </w:pPr>
-    </w:p>
-    <w:p>
-      <w:pPr>
-        <w:rPr>
-          <w:rFonts w:ascii="Arial" w:hAnsi="Arial" w:cs="Arial"/>
-          <w:sz w:val="28"/>
-          <w:szCs w:val="28"/>
-        </w:rPr>
-      </w:pPr>
-    </w:p>
-    <w:p>
-      <w:pPr>
-        <w:rPr>
-          <w:rFonts w:ascii="Arial" w:hAnsi="Arial" w:cs="Arial"/>
-          <w:b/>
-          <w:bCs/>
-          <w:sz w:val="28"/>
-          <w:szCs w:val="28"/>
-        </w:rPr>
-      </w:pPr>
-      <w:r>
-        <w:rPr>
-          <w:rFonts w:ascii="Arial" w:hAnsi="Arial" w:cs="Arial"/>
-          <w:b/>
-          <w:bCs/>
-          <w:sz w:val="28"/>
-          <w:szCs w:val="28"/>
-        </w:rPr>
+          <w:sz w:val="24"/>
+          <w:szCs w:val="24"/>
+        </w:rPr>
+      </w:pPr>
+      <w:r>
+        <w:rPr>
+          <w:rFonts w:ascii="Arial" w:hAnsi="Arial" w:cs="Arial"/>
+          <w:sz w:val="24"/>
+          <w:szCs w:val="24"/>
+        </w:rPr>
+        <w:t>Às 20h30 do dia 1º de setembro, à luz de um lampião, na esquina das ruas José Paulino e Cônego Martins, no bairro do Bom Retiro, o grupo de operários formado por Anselmo Corrêa, Antônio Pereira, Carlos Silva, Joaquim Ambrósio e Raphael Perrone fundaram o Sport Club Corinthians Paulista.</w:t>
+      </w:r>
+      <w:r>
+        <w:t xml:space="preserve"> </w:t>
+      </w:r>
+      <w:r>
+        <w:rPr>
+          <w:noProof/>
+        </w:rPr>
+        <w:drawing>
+          <wp:inline distT="0" distB="0" distL="0" distR="0" wp14:anchorId="306811B8" wp14:editId="6BCFE37A">
+            <wp:extent cx="5400040" cy="3037840"/>
+            <wp:effectExtent l="0" t="0" r="0" b="0"/>
+            <wp:docPr id="1237389075" name="Imagem 1" descr="O dia que o Corinthians foi: uma volta ao 1º de setembro que deu vida ao  Timão"/>
+            <wp:cNvGraphicFramePr>
+              <a:graphicFrameLocks xmlns:a="http://schemas.openxmlformats.org/drawingml/2006/main" noChangeAspect="1"/>
+            </wp:cNvGraphicFramePr>
+            <a:graphic xmlns:a="http://schemas.openxmlformats.org/drawingml/2006/main">
+              <a:graphicData uri="http://schemas.openxmlformats.org/drawingml/2006/picture">
+                <pic:pic xmlns:pic="http://schemas.openxmlformats.org/drawingml/2006/picture">
+                  <pic:nvPicPr>
+                    <pic:cNvPr id="0" name="Picture 1" descr="O dia que o Corinthians foi: uma volta ao 1º de setembro que deu vida ao  Timão"/>
+                    <pic:cNvPicPr>
+                      <a:picLocks noChangeAspect="1" noChangeArrowheads="1"/>
+                    </pic:cNvPicPr>
+                  </pic:nvPicPr>
+                  <pic:blipFill>
+                    <a:blip r:embed="rId5">
+                      <a:extLst>
+                        <a:ext uri="{28A0092B-C50C-407E-A947-70E740481C1C}">
+                          <a14:useLocalDpi xmlns:a14="http://schemas.microsoft.com/office/drawing/2010/main" val="0"/>
+                        </a:ext>
+                      </a:extLst>
+                    </a:blip>
+                    <a:srcRect/>
+                    <a:stretch>
+                      <a:fillRect/>
+                    </a:stretch>
+                  </pic:blipFill>
+                  <pic:spPr bwMode="auto">
+                    <a:xfrm>
+                      <a:off x="0" y="0"/>
+                      <a:ext cx="5400040" cy="3037840"/>
+                    </a:xfrm>
+                    <a:prstGeom prst="rect">
+                      <a:avLst/>
+                    </a:prstGeom>
+                    <a:noFill/>
+                    <a:ln>
+                      <a:noFill/>
+                    </a:ln>
+                  </pic:spPr>
+                </pic:pic>
+              </a:graphicData>
+            </a:graphic>
+          </wp:inline>
+        </w:drawing>
+      </w:r>
+    </w:p>
+    <w:p>
+      <w:pPr>
+        <w:rPr>
+          <w:rFonts w:ascii="Arial" w:hAnsi="Arial" w:cs="Arial"/>
+          <w:sz w:val="24"/>
+          <w:szCs w:val="24"/>
+        </w:rPr>
+      </w:pPr>
+      <w:r>
+        <w:rPr>
+          <w:noProof/>
+        </w:rPr>
+        <w:drawing>
+          <wp:anchor distT="0" distB="0" distL="114300" distR="114300" simplePos="0" relativeHeight="251658240" behindDoc="1" locked="0" layoutInCell="1" allowOverlap="1" wp14:anchorId="104B0313" wp14:editId="3639B878">
+            <wp:simplePos x="0" y="0"/>
+            <wp:positionH relativeFrom="margin">
+              <wp:align>right</wp:align>
+            </wp:positionH>
+            <wp:positionV relativeFrom="paragraph">
+              <wp:posOffset>348615</wp:posOffset>
+            </wp:positionV>
+            <wp:extent cx="2139950" cy="2139950"/>
+            <wp:effectExtent l="0" t="0" r="0" b="0"/>
+            <wp:wrapSquare wrapText="bothSides"/>
+            <wp:docPr id="1371281594" name="Imagem 2" descr="Miguel Battaglia"/>
+            <wp:cNvGraphicFramePr>
+              <a:graphicFrameLocks xmlns:a="http://schemas.openxmlformats.org/drawingml/2006/main" noChangeAspect="1"/>
+            </wp:cNvGraphicFramePr>
+            <a:graphic xmlns:a="http://schemas.openxmlformats.org/drawingml/2006/main">
+              <a:graphicData uri="http://schemas.openxmlformats.org/drawingml/2006/picture">
+                <pic:pic xmlns:pic="http://schemas.openxmlformats.org/drawingml/2006/picture">
+                  <pic:nvPicPr>
+                    <pic:cNvPr id="0" name="Picture 3" descr="Miguel Battaglia"/>
+                    <pic:cNvPicPr>
+                      <a:picLocks noChangeAspect="1" noChangeArrowheads="1"/>
+                    </pic:cNvPicPr>
+                  </pic:nvPicPr>
+                  <pic:blipFill>
+                    <a:blip r:embed="rId6">
+                      <a:extLst>
+                        <a:ext uri="{28A0092B-C50C-407E-A947-70E740481C1C}">
+                          <a14:useLocalDpi xmlns:a14="http://schemas.microsoft.com/office/drawing/2010/main" val="0"/>
+                        </a:ext>
+                      </a:extLst>
+                    </a:blip>
+                    <a:srcRect/>
+                    <a:stretch>
+                      <a:fillRect/>
+                    </a:stretch>
+                  </pic:blipFill>
+                  <pic:spPr bwMode="auto">
+                    <a:xfrm>
+                      <a:off x="0" y="0"/>
+                      <a:ext cx="2139950" cy="2139950"/>
+                    </a:xfrm>
+                    <a:prstGeom prst="rect">
+                      <a:avLst/>
+                    </a:prstGeom>
+                    <a:noFill/>
+                    <a:ln>
+                      <a:noFill/>
+                    </a:ln>
+                  </pic:spPr>
+                </pic:pic>
+              </a:graphicData>
+            </a:graphic>
+          </wp:anchor>
+        </w:drawing>
+      </w:r>
+      <w:r>
+        <w:rPr>
+          <w:rFonts w:ascii="Arial" w:hAnsi="Arial" w:cs="Arial"/>
+          <w:sz w:val="24"/>
+          <w:szCs w:val="24"/>
+        </w:rPr>
+        <w:t xml:space="preserve"> Com mais oito rapazes, foi formada a reunião dos primeiros integrantes e sócio fundadores do Timão, que teve seu nome inspirado na equipe inglesa </w:t>
+      </w:r>
+      <w:proofErr w:type="spellStart"/>
+      <w:r>
+        <w:rPr>
+          <w:rFonts w:ascii="Arial" w:hAnsi="Arial" w:cs="Arial"/>
+          <w:sz w:val="24"/>
+          <w:szCs w:val="24"/>
+        </w:rPr>
+        <w:t>Corinthian</w:t>
+      </w:r>
+      <w:proofErr w:type="spellEnd"/>
+      <w:r>
+        <w:rPr>
+          <w:rFonts w:ascii="Arial" w:hAnsi="Arial" w:cs="Arial"/>
+          <w:sz w:val="24"/>
+          <w:szCs w:val="24"/>
+        </w:rPr>
+        <w:t xml:space="preserve"> Football Club, que fazia excursão pelo Brasil.</w:t>
+      </w:r>
+      <w:r>
+        <w:rPr>
+          <w:rFonts w:ascii="Arial" w:hAnsi="Arial" w:cs="Arial"/>
+          <w:sz w:val="24"/>
+          <w:szCs w:val="24"/>
+        </w:rPr>
+        <w:t xml:space="preserve"> O primeiro presidente do clube foi </w:t>
+      </w:r>
+      <w:r>
+        <w:rPr>
+          <w:rFonts w:ascii="Arial" w:hAnsi="Arial" w:cs="Arial"/>
+          <w:sz w:val="24"/>
+          <w:szCs w:val="24"/>
+        </w:rPr>
+        <w:t>o alfaiate Miguel Battaglia</w:t>
+      </w:r>
+      <w:r>
+        <w:rPr>
+          <w:rFonts w:ascii="Arial" w:hAnsi="Arial" w:cs="Arial"/>
+          <w:sz w:val="24"/>
+          <w:szCs w:val="24"/>
+        </w:rPr>
+        <w:t xml:space="preserve">. Miguel Battaglia desde o </w:t>
+      </w:r>
+      <w:r>
+        <w:rPr>
+          <w:rFonts w:ascii="Arial" w:hAnsi="Arial" w:cs="Arial"/>
+          <w:sz w:val="24"/>
+          <w:szCs w:val="24"/>
+        </w:rPr>
+        <w:t>início</w:t>
+      </w:r>
+      <w:r>
+        <w:rPr>
+          <w:rFonts w:ascii="Arial" w:hAnsi="Arial" w:cs="Arial"/>
+          <w:sz w:val="24"/>
+          <w:szCs w:val="24"/>
+        </w:rPr>
+        <w:t xml:space="preserve"> do seu mandato afirmou que seria o clube do povo, ditado que segue o time até os dias atuais.</w:t>
+      </w:r>
+    </w:p>
+    <w:p>
+      <w:pPr>
+        <w:rPr>
+          <w:rFonts w:ascii="Arial" w:hAnsi="Arial" w:cs="Arial"/>
+          <w:sz w:val="24"/>
+          <w:szCs w:val="24"/>
+        </w:rPr>
+      </w:pPr>
+      <w:r>
+        <w:rPr>
+          <w:rFonts w:ascii="Arial" w:hAnsi="Arial" w:cs="Arial"/>
+          <w:sz w:val="24"/>
+          <w:szCs w:val="24"/>
+        </w:rPr>
+        <w:t>O clube foi conquistar o seu primeiro título em 1914. Na ocasião o clube ganhou a liga paulista de futebol.</w:t>
+      </w:r>
+    </w:p>
+    <w:p>
+      <w:pPr>
+        <w:rPr>
+          <w:rFonts w:ascii="Arial" w:hAnsi="Arial" w:cs="Arial"/>
+          <w:sz w:val="24"/>
+          <w:szCs w:val="24"/>
+        </w:rPr>
+      </w:pPr>
+      <w:r>
+        <w:rPr>
+          <w:rFonts w:ascii="Arial" w:hAnsi="Arial" w:cs="Arial"/>
+          <w:sz w:val="24"/>
+          <w:szCs w:val="24"/>
+        </w:rPr>
+        <w:t xml:space="preserve">Em 1929 o clube foi campeão paulista novamente, e após o primeiro jogo internacional da sua história contra o </w:t>
+      </w:r>
+      <w:r>
+        <w:rPr>
+          <w:rFonts w:ascii="Arial" w:hAnsi="Arial" w:cs="Arial"/>
+          <w:sz w:val="24"/>
+          <w:szCs w:val="24"/>
+        </w:rPr>
+        <w:t>Barra</w:t>
+      </w:r>
+      <w:r>
+        <w:rPr>
+          <w:noProof/>
+        </w:rPr>
+        <w:drawing>
+          <wp:anchor distT="0" distB="0" distL="114300" distR="114300" simplePos="0" relativeHeight="251659264" behindDoc="0" locked="0" layoutInCell="1" allowOverlap="1" wp14:anchorId="29CBF0AC" wp14:editId="0020B843">
+            <wp:simplePos x="0" y="0"/>
+            <wp:positionH relativeFrom="column">
+              <wp:posOffset>-635</wp:posOffset>
+            </wp:positionH>
+            <wp:positionV relativeFrom="paragraph">
+              <wp:posOffset>377825</wp:posOffset>
+            </wp:positionV>
+            <wp:extent cx="1231900" cy="1776730"/>
+            <wp:effectExtent l="0" t="0" r="6350" b="0"/>
+            <wp:wrapSquare wrapText="bothSides"/>
+            <wp:docPr id="1941023172" name="Imagem 4" descr="O Mosqueteiro Corinthiano"/>
+            <wp:cNvGraphicFramePr>
+              <a:graphicFrameLocks xmlns:a="http://schemas.openxmlformats.org/drawingml/2006/main" noChangeAspect="1"/>
+            </wp:cNvGraphicFramePr>
+            <a:graphic xmlns:a="http://schemas.openxmlformats.org/drawingml/2006/main">
+              <a:graphicData uri="http://schemas.openxmlformats.org/drawingml/2006/picture">
+                <pic:pic xmlns:pic="http://schemas.openxmlformats.org/drawingml/2006/picture">
+                  <pic:nvPicPr>
+                    <pic:cNvPr id="0" name="Picture 10" descr="O Mosqueteiro Corinthiano"/>
+                    <pic:cNvPicPr>
+                      <a:picLocks noChangeAspect="1" noChangeArrowheads="1"/>
+                    </pic:cNvPicPr>
+                  </pic:nvPicPr>
+                  <pic:blipFill>
+                    <a:blip r:embed="rId7">
+                      <a:extLst>
+                        <a:ext uri="{28A0092B-C50C-407E-A947-70E740481C1C}">
+                          <a14:useLocalDpi xmlns:a14="http://schemas.microsoft.com/office/drawing/2010/main" val="0"/>
+                        </a:ext>
+                      </a:extLst>
+                    </a:blip>
+                    <a:srcRect/>
+                    <a:stretch>
+                      <a:fillRect/>
+                    </a:stretch>
+                  </pic:blipFill>
+                  <pic:spPr bwMode="auto">
+                    <a:xfrm>
+                      <a:off x="0" y="0"/>
+                      <a:ext cx="1231900" cy="1776730"/>
+                    </a:xfrm>
+                    <a:prstGeom prst="rect">
+                      <a:avLst/>
+                    </a:prstGeom>
+                    <a:noFill/>
+                    <a:ln>
+                      <a:noFill/>
+                    </a:ln>
+                  </pic:spPr>
+                </pic:pic>
+              </a:graphicData>
+            </a:graphic>
+          </wp:anchor>
+        </w:drawing>
+      </w:r>
+      <w:r>
+        <w:rPr>
+          <w:rFonts w:ascii="Arial" w:hAnsi="Arial" w:cs="Arial"/>
+          <w:sz w:val="24"/>
+          <w:szCs w:val="24"/>
+        </w:rPr>
+        <w:t>cas</w:t>
+      </w:r>
+      <w:r>
+        <w:rPr>
+          <w:rFonts w:ascii="Arial" w:hAnsi="Arial" w:cs="Arial"/>
+          <w:sz w:val="24"/>
+          <w:szCs w:val="24"/>
+        </w:rPr>
+        <w:t xml:space="preserve"> (ARG)</w:t>
+      </w:r>
+      <w:r>
+        <w:rPr>
+          <w:rFonts w:ascii="Arial" w:hAnsi="Arial" w:cs="Arial"/>
+          <w:sz w:val="24"/>
+          <w:szCs w:val="24"/>
+        </w:rPr>
+        <w:t xml:space="preserve">, o clube ganhou por 3x1 e saiu na Gazeta que </w:t>
+      </w:r>
+      <w:r>
+        <w:rPr>
+          <w:rFonts w:ascii="Arial" w:hAnsi="Arial" w:cs="Arial"/>
+          <w:sz w:val="24"/>
+          <w:szCs w:val="24"/>
+        </w:rPr>
+        <w:t>os jogadores haviam</w:t>
+      </w:r>
+      <w:r>
+        <w:rPr>
+          <w:rFonts w:ascii="Arial" w:hAnsi="Arial" w:cs="Arial"/>
+          <w:sz w:val="24"/>
+          <w:szCs w:val="24"/>
+        </w:rPr>
+        <w:t xml:space="preserve"> demonstrado </w:t>
+      </w:r>
+      <w:r>
+        <w:rPr>
+          <w:rFonts w:ascii="Arial" w:hAnsi="Arial" w:cs="Arial"/>
+          <w:sz w:val="24"/>
+          <w:szCs w:val="24"/>
+        </w:rPr>
+        <w:t xml:space="preserve">“fibra de </w:t>
+      </w:r>
+      <w:r>
+        <w:rPr>
+          <w:rFonts w:ascii="Arial" w:hAnsi="Arial" w:cs="Arial"/>
+          <w:sz w:val="24"/>
+          <w:szCs w:val="24"/>
+        </w:rPr>
+        <w:t>mosqueteiro” que</w:t>
+      </w:r>
+      <w:r>
+        <w:rPr>
+          <w:rFonts w:ascii="Arial" w:hAnsi="Arial" w:cs="Arial"/>
+          <w:sz w:val="24"/>
+          <w:szCs w:val="24"/>
+        </w:rPr>
+        <w:t xml:space="preserve"> deu origem para </w:t>
+      </w:r>
+      <w:proofErr w:type="gramStart"/>
+      <w:r>
+        <w:rPr>
+          <w:rFonts w:ascii="Arial" w:hAnsi="Arial" w:cs="Arial"/>
+          <w:sz w:val="24"/>
+          <w:szCs w:val="24"/>
+        </w:rPr>
+        <w:t>o mascote oficial</w:t>
+      </w:r>
+      <w:proofErr w:type="gramEnd"/>
+      <w:r>
+        <w:rPr>
+          <w:rFonts w:ascii="Arial" w:hAnsi="Arial" w:cs="Arial"/>
+          <w:sz w:val="24"/>
+          <w:szCs w:val="24"/>
+        </w:rPr>
+        <w:t xml:space="preserve"> do clube até os dias atuais. </w:t>
+      </w:r>
+    </w:p>
+    <w:p>
+      <w:pPr>
+        <w:rPr>
+          <w:rFonts w:ascii="Arial" w:hAnsi="Arial" w:cs="Arial"/>
+          <w:sz w:val="24"/>
+          <w:szCs w:val="24"/>
+        </w:rPr>
+      </w:pPr>
+      <w:r>
+        <w:rPr>
+          <w:rFonts w:ascii="Arial" w:hAnsi="Arial" w:cs="Arial"/>
+          <w:sz w:val="24"/>
+          <w:szCs w:val="24"/>
+        </w:rPr>
+        <w:t>O Corinthians sofreu por muito tempo sem ganhar títulos, que gerou em muitos “</w:t>
+      </w:r>
+      <w:r>
+        <w:rPr>
+          <w:rFonts w:ascii="Arial" w:hAnsi="Arial" w:cs="Arial"/>
+          <w:sz w:val="24"/>
+          <w:szCs w:val="24"/>
+        </w:rPr>
+        <w:t>quasses</w:t>
+      </w:r>
+      <w:r>
+        <w:rPr>
+          <w:rFonts w:ascii="Arial" w:hAnsi="Arial" w:cs="Arial"/>
+          <w:sz w:val="24"/>
+          <w:szCs w:val="24"/>
+        </w:rPr>
+        <w:t xml:space="preserve">”, </w:t>
+      </w:r>
+      <w:r>
+        <w:rPr>
+          <w:rFonts w:ascii="Arial" w:hAnsi="Arial" w:cs="Arial"/>
+          <w:sz w:val="24"/>
+          <w:szCs w:val="24"/>
+        </w:rPr>
+        <w:t>porém</w:t>
+      </w:r>
+      <w:r>
+        <w:rPr>
+          <w:rFonts w:ascii="Arial" w:hAnsi="Arial" w:cs="Arial"/>
+          <w:sz w:val="24"/>
+          <w:szCs w:val="24"/>
+        </w:rPr>
+        <w:t xml:space="preserve"> a torcida Corinthiana nunca deixou de apoiar o seu time. Em 1976 aconteceu um dos maiores eventos do futebol. Um clube que não conquistava </w:t>
+      </w:r>
+      <w:r>
+        <w:rPr>
+          <w:rFonts w:ascii="Arial" w:hAnsi="Arial" w:cs="Arial"/>
+          <w:sz w:val="24"/>
+          <w:szCs w:val="24"/>
+        </w:rPr>
+        <w:t xml:space="preserve">um título a 22 anos estava em uma </w:t>
+      </w:r>
+      <w:r>
+        <w:rPr>
+          <w:noProof/>
+        </w:rPr>
+        <w:lastRenderedPageBreak/>
+        <w:drawing>
+          <wp:anchor distT="0" distB="0" distL="114300" distR="114300" simplePos="0" relativeHeight="251660288" behindDoc="0" locked="0" layoutInCell="1" allowOverlap="1" wp14:anchorId="3C77FD8B" wp14:editId="05F6993F">
+            <wp:simplePos x="0" y="0"/>
+            <wp:positionH relativeFrom="margin">
+              <wp:align>right</wp:align>
+            </wp:positionH>
+            <wp:positionV relativeFrom="paragraph">
+              <wp:posOffset>20955</wp:posOffset>
+            </wp:positionV>
+            <wp:extent cx="2415540" cy="1543050"/>
+            <wp:effectExtent l="0" t="0" r="3810" b="0"/>
+            <wp:wrapSquare wrapText="bothSides"/>
+            <wp:docPr id="1891792433" name="Imagem 5" descr="Invasão Corinthiana: 44 anos de um dos capítulos mais marcantes da história  do Timão"/>
+            <wp:cNvGraphicFramePr>
+              <a:graphicFrameLocks xmlns:a="http://schemas.openxmlformats.org/drawingml/2006/main" noChangeAspect="1"/>
+            </wp:cNvGraphicFramePr>
+            <a:graphic xmlns:a="http://schemas.openxmlformats.org/drawingml/2006/main">
+              <a:graphicData uri="http://schemas.openxmlformats.org/drawingml/2006/picture">
+                <pic:pic xmlns:pic="http://schemas.openxmlformats.org/drawingml/2006/picture">
+                  <pic:nvPicPr>
+                    <pic:cNvPr id="0" name="Picture 12" descr="Invasão Corinthiana: 44 anos de um dos capítulos mais marcantes da história  do Timão"/>
+                    <pic:cNvPicPr>
+                      <a:picLocks noChangeAspect="1" noChangeArrowheads="1"/>
+                    </pic:cNvPicPr>
+                  </pic:nvPicPr>
+                  <pic:blipFill>
+                    <a:blip r:embed="rId8" cstate="print">
+                      <a:extLst>
+                        <a:ext uri="{28A0092B-C50C-407E-A947-70E740481C1C}">
+                          <a14:useLocalDpi xmlns:a14="http://schemas.microsoft.com/office/drawing/2010/main" val="0"/>
+                        </a:ext>
+                      </a:extLst>
+                    </a:blip>
+                    <a:srcRect/>
+                    <a:stretch>
+                      <a:fillRect/>
+                    </a:stretch>
+                  </pic:blipFill>
+                  <pic:spPr bwMode="auto">
+                    <a:xfrm>
+                      <a:off x="0" y="0"/>
+                      <a:ext cx="2415540" cy="1543050"/>
+                    </a:xfrm>
+                    <a:prstGeom prst="rect">
+                      <a:avLst/>
+                    </a:prstGeom>
+                    <a:noFill/>
+                    <a:ln>
+                      <a:noFill/>
+                    </a:ln>
+                  </pic:spPr>
+                </pic:pic>
+              </a:graphicData>
+            </a:graphic>
+            <wp14:sizeRelH relativeFrom="margin">
+              <wp14:pctWidth>0</wp14:pctWidth>
+            </wp14:sizeRelH>
+            <wp14:sizeRelV relativeFrom="margin">
+              <wp14:pctHeight>0</wp14:pctHeight>
+            </wp14:sizeRelV>
+          </wp:anchor>
+        </w:drawing>
+      </w:r>
+      <w:r>
+        <w:rPr>
+          <w:rFonts w:ascii="Arial" w:hAnsi="Arial" w:cs="Arial"/>
+          <w:sz w:val="24"/>
+          <w:szCs w:val="24"/>
+        </w:rPr>
+        <w:t xml:space="preserve">semifinal de campeonato brasileiro. O jogo aconteceria no Maracanã, Rio de Janeiro, contra o fluminense e na ocasião </w:t>
+      </w:r>
+      <w:r>
+        <w:rPr>
+          <w:rFonts w:ascii="Arial" w:hAnsi="Arial" w:cs="Arial"/>
+          <w:sz w:val="24"/>
+          <w:szCs w:val="24"/>
+        </w:rPr>
+        <w:t>a</w:t>
+      </w:r>
+      <w:r>
+        <w:rPr>
+          <w:rFonts w:ascii="Arial" w:hAnsi="Arial" w:cs="Arial"/>
+          <w:sz w:val="24"/>
+          <w:szCs w:val="24"/>
+        </w:rPr>
+        <w:t xml:space="preserve"> partida ficaria notabilizada por ter sido o maior deslocamento de torcedores de um time visitante na história do futebol mundial</w:t>
+      </w:r>
+      <w:r>
+        <w:rPr>
+          <w:rFonts w:ascii="Arial" w:hAnsi="Arial" w:cs="Arial"/>
+          <w:sz w:val="24"/>
+          <w:szCs w:val="24"/>
+        </w:rPr>
+        <w:t xml:space="preserve">. Nesse jogo teve uma estimativa da presença de mais de 160 mil torcedores dentro e fora do estádio. Na ocasião o Corinthians acabou ganhando, mas perdeu a final para o internacional-RS. Entretanto a torcida corinthiana voltaria a gritar “campeão” novamente no próximo ano. Em 1977 o Corinthians ganhou o paulistão com gol de Basilio, ídolo do clube paulista. O jogo foi contra a Ponte Preta no estádio do Morumbi, e novamente a torcida fez história com a presença de mais de 146 mil torcedores para acompanhar a vitória do Corinthians. </w:t>
+      </w:r>
+    </w:p>
+    <w:p>
+      <w:pPr>
+        <w:rPr>
+          <w:rFonts w:ascii="Arial" w:hAnsi="Arial" w:cs="Arial"/>
+          <w:sz w:val="24"/>
+          <w:szCs w:val="24"/>
+        </w:rPr>
+      </w:pPr>
+      <w:r>
+        <w:rPr>
+          <w:noProof/>
+        </w:rPr>
+        <w:drawing>
+          <wp:anchor distT="0" distB="0" distL="114300" distR="114300" simplePos="0" relativeHeight="251661312" behindDoc="0" locked="0" layoutInCell="1" allowOverlap="1" wp14:anchorId="1276E411" wp14:editId="1D337CAD">
+            <wp:simplePos x="0" y="0"/>
+            <wp:positionH relativeFrom="margin">
+              <wp:posOffset>-635</wp:posOffset>
+            </wp:positionH>
+            <wp:positionV relativeFrom="paragraph">
+              <wp:posOffset>873760</wp:posOffset>
+            </wp:positionV>
+            <wp:extent cx="2930525" cy="2546350"/>
+            <wp:effectExtent l="0" t="0" r="3175" b="6350"/>
+            <wp:wrapSquare wrapText="bothSides"/>
+            <wp:docPr id="1609859999" name="Imagem 6" descr="Uniformes do Timão: A Democracia Corinthiana"/>
+            <wp:cNvGraphicFramePr>
+              <a:graphicFrameLocks xmlns:a="http://schemas.openxmlformats.org/drawingml/2006/main" noChangeAspect="1"/>
+            </wp:cNvGraphicFramePr>
+            <a:graphic xmlns:a="http://schemas.openxmlformats.org/drawingml/2006/main">
+              <a:graphicData uri="http://schemas.openxmlformats.org/drawingml/2006/picture">
+                <pic:pic xmlns:pic="http://schemas.openxmlformats.org/drawingml/2006/picture">
+                  <pic:nvPicPr>
+                    <pic:cNvPr id="0" name="Picture 14" descr="Uniformes do Timão: A Democracia Corinthiana"/>
+                    <pic:cNvPicPr>
+                      <a:picLocks noChangeAspect="1" noChangeArrowheads="1"/>
+                    </pic:cNvPicPr>
+                  </pic:nvPicPr>
+                  <pic:blipFill>
+                    <a:blip r:embed="rId9">
+                      <a:extLst>
+                        <a:ext uri="{28A0092B-C50C-407E-A947-70E740481C1C}">
+                          <a14:useLocalDpi xmlns:a14="http://schemas.microsoft.com/office/drawing/2010/main" val="0"/>
+                        </a:ext>
+                      </a:extLst>
+                    </a:blip>
+                    <a:srcRect/>
+                    <a:stretch>
+                      <a:fillRect/>
+                    </a:stretch>
+                  </pic:blipFill>
+                  <pic:spPr bwMode="auto">
+                    <a:xfrm>
+                      <a:off x="0" y="0"/>
+                      <a:ext cx="2930525" cy="2546350"/>
+                    </a:xfrm>
+                    <a:prstGeom prst="rect">
+                      <a:avLst/>
+                    </a:prstGeom>
+                    <a:noFill/>
+                    <a:ln>
+                      <a:noFill/>
+                    </a:ln>
+                  </pic:spPr>
+                </pic:pic>
+              </a:graphicData>
+            </a:graphic>
+            <wp14:sizeRelH relativeFrom="margin">
+              <wp14:pctWidth>0</wp14:pctWidth>
+            </wp14:sizeRelH>
+            <wp14:sizeRelV relativeFrom="margin">
+              <wp14:pctHeight>0</wp14:pctHeight>
+            </wp14:sizeRelV>
+          </wp:anchor>
+        </w:drawing>
+      </w:r>
+      <w:r>
+        <w:rPr>
+          <w:rFonts w:ascii="Arial" w:hAnsi="Arial" w:cs="Arial"/>
+          <w:sz w:val="24"/>
+          <w:szCs w:val="24"/>
+        </w:rPr>
+        <w:t xml:space="preserve">Contudo, o Corinthians não é </w:t>
+      </w:r>
+      <w:r>
+        <w:rPr>
+          <w:rFonts w:ascii="Arial" w:hAnsi="Arial" w:cs="Arial"/>
+          <w:b/>
+          <w:bCs/>
+          <w:sz w:val="24"/>
+          <w:szCs w:val="24"/>
+        </w:rPr>
+        <w:t>apenas um clube de futebol</w:t>
+      </w:r>
+      <w:r>
+        <w:rPr>
+          <w:rFonts w:ascii="Arial" w:hAnsi="Arial" w:cs="Arial"/>
+          <w:sz w:val="24"/>
+          <w:szCs w:val="24"/>
+        </w:rPr>
+        <w:t xml:space="preserve">! O clube na década de 1980, </w:t>
+      </w:r>
+      <w:r>
+        <w:rPr>
+          <w:rFonts w:ascii="Arial" w:hAnsi="Arial" w:cs="Arial"/>
+          <w:sz w:val="24"/>
+          <w:szCs w:val="24"/>
+        </w:rPr>
+        <w:t>especialmente entre 1982 e 1984,</w:t>
+      </w:r>
+      <w:r>
+        <w:rPr>
+          <w:rFonts w:ascii="Arial" w:hAnsi="Arial" w:cs="Arial"/>
+          <w:sz w:val="24"/>
+          <w:szCs w:val="24"/>
+        </w:rPr>
+        <w:t xml:space="preserve"> </w:t>
+      </w:r>
+      <w:r>
+        <w:rPr>
+          <w:rFonts w:ascii="Arial" w:hAnsi="Arial" w:cs="Arial"/>
+          <w:sz w:val="24"/>
+          <w:szCs w:val="24"/>
+        </w:rPr>
+        <w:t>realizou</w:t>
+      </w:r>
+      <w:r>
+        <w:rPr>
+          <w:rFonts w:ascii="Arial" w:hAnsi="Arial" w:cs="Arial"/>
+          <w:sz w:val="24"/>
+          <w:szCs w:val="24"/>
+        </w:rPr>
+        <w:t>-se</w:t>
+      </w:r>
+      <w:r>
+        <w:rPr>
+          <w:rFonts w:ascii="Arial" w:hAnsi="Arial" w:cs="Arial"/>
+          <w:sz w:val="24"/>
+          <w:szCs w:val="24"/>
+        </w:rPr>
+        <w:t xml:space="preserve"> o que seria um dos maiores movimentos do futebol. A Democracia Corinthiana foi um</w:t>
+      </w:r>
+      <w:r>
+        <w:rPr>
+          <w:rFonts w:ascii="Arial" w:hAnsi="Arial" w:cs="Arial"/>
+          <w:sz w:val="24"/>
+          <w:szCs w:val="24"/>
+        </w:rPr>
+        <w:t xml:space="preserve"> símbolo de resistência política e social no Brasil durante a ditadura militar</w:t>
+      </w:r>
+      <w:r>
+        <w:rPr>
+          <w:rFonts w:ascii="Arial" w:hAnsi="Arial" w:cs="Arial"/>
+          <w:sz w:val="24"/>
+          <w:szCs w:val="24"/>
+        </w:rPr>
+        <w:t>.</w:t>
+      </w:r>
+      <w:r>
+        <w:rPr>
+          <w:rFonts w:ascii="Arial" w:hAnsi="Arial" w:cs="Arial"/>
+          <w:sz w:val="24"/>
+          <w:szCs w:val="24"/>
+        </w:rPr>
+        <w:t xml:space="preserve"> O Brasil vivia </w:t>
+      </w:r>
+      <w:r>
+        <w:rPr>
+          <w:rFonts w:ascii="Arial" w:hAnsi="Arial" w:cs="Arial"/>
+          <w:sz w:val="24"/>
+          <w:szCs w:val="24"/>
+        </w:rPr>
+        <w:t>num momento em que a repressão à liberdade de expressão era forte.</w:t>
+      </w:r>
+      <w:r>
+        <w:t xml:space="preserve"> </w:t>
+      </w:r>
+      <w:r>
+        <w:rPr>
+          <w:rFonts w:ascii="Arial" w:hAnsi="Arial" w:cs="Arial"/>
+          <w:sz w:val="24"/>
+          <w:szCs w:val="24"/>
+        </w:rPr>
+        <w:t xml:space="preserve">Por isso, a Democracia Corinthiana foi muito mais do que uma experiência de autogestão esportiva — foi também um </w:t>
+      </w:r>
+      <w:r>
+        <w:rPr>
+          <w:rFonts w:ascii="Arial" w:hAnsi="Arial" w:cs="Arial"/>
+          <w:b/>
+          <w:bCs/>
+          <w:sz w:val="24"/>
+          <w:szCs w:val="24"/>
+        </w:rPr>
+        <w:t>ato de resistência política</w:t>
+      </w:r>
+      <w:r>
+        <w:rPr>
+          <w:rFonts w:ascii="Arial" w:hAnsi="Arial" w:cs="Arial"/>
+          <w:sz w:val="24"/>
+          <w:szCs w:val="24"/>
+        </w:rPr>
+        <w:t>.</w:t>
+      </w:r>
+      <w:r>
+        <w:rPr>
+          <w:rFonts w:ascii="Arial" w:hAnsi="Arial" w:cs="Arial"/>
+          <w:sz w:val="24"/>
+          <w:szCs w:val="24"/>
+        </w:rPr>
+        <w:t xml:space="preserve"> </w:t>
+      </w:r>
+      <w:r>
+        <w:rPr>
+          <w:rFonts w:ascii="Arial" w:hAnsi="Arial" w:cs="Arial"/>
+          <w:sz w:val="24"/>
+          <w:szCs w:val="24"/>
+        </w:rPr>
+        <w:t xml:space="preserve">Os jogadores usavam a visibilidade do clube para levantar bandeiras importantes, como o apoio à </w:t>
+      </w:r>
+      <w:r>
+        <w:rPr>
+          <w:rFonts w:ascii="Arial" w:hAnsi="Arial" w:cs="Arial"/>
+          <w:b/>
+          <w:bCs/>
+          <w:sz w:val="24"/>
+          <w:szCs w:val="24"/>
+        </w:rPr>
+        <w:t>liberdade de expressão</w:t>
+      </w:r>
+      <w:r>
+        <w:rPr>
+          <w:rFonts w:ascii="Arial" w:hAnsi="Arial" w:cs="Arial"/>
+          <w:sz w:val="24"/>
+          <w:szCs w:val="24"/>
+        </w:rPr>
+        <w:t xml:space="preserve"> e à </w:t>
+      </w:r>
+      <w:r>
+        <w:rPr>
+          <w:rFonts w:ascii="Arial" w:hAnsi="Arial" w:cs="Arial"/>
+          <w:b/>
+          <w:bCs/>
+          <w:sz w:val="24"/>
+          <w:szCs w:val="24"/>
+        </w:rPr>
+        <w:t>eleição direta para presidente</w:t>
+      </w:r>
+      <w:r>
+        <w:rPr>
+          <w:rFonts w:ascii="Arial" w:hAnsi="Arial" w:cs="Arial"/>
+          <w:sz w:val="24"/>
+          <w:szCs w:val="24"/>
+        </w:rPr>
+        <w:t>.</w:t>
+      </w:r>
+      <w:r>
+        <w:rPr>
+          <w:rFonts w:ascii="Arial" w:hAnsi="Arial" w:cs="Arial"/>
+          <w:sz w:val="24"/>
+          <w:szCs w:val="24"/>
+        </w:rPr>
+        <w:t xml:space="preserve"> Chegaram a entrar em campo com camisas escritas "</w:t>
+      </w:r>
+      <w:r>
+        <w:rPr>
+          <w:rFonts w:ascii="Arial" w:hAnsi="Arial" w:cs="Arial"/>
+          <w:b/>
+          <w:bCs/>
+          <w:sz w:val="24"/>
+          <w:szCs w:val="24"/>
+        </w:rPr>
+        <w:t>Vote</w:t>
+      </w:r>
+      <w:r>
+        <w:rPr>
+          <w:rFonts w:ascii="Arial" w:hAnsi="Arial" w:cs="Arial"/>
+          <w:sz w:val="24"/>
+          <w:szCs w:val="24"/>
+        </w:rPr>
+        <w:t>", incentivando a participação democrática da população.</w:t>
+      </w:r>
+      <w:r>
+        <w:rPr>
+          <w:rFonts w:ascii="Arial" w:hAnsi="Arial" w:cs="Arial"/>
+          <w:sz w:val="24"/>
+          <w:szCs w:val="24"/>
+        </w:rPr>
+        <w:t xml:space="preserve"> O protagonista desse movimento foi o Sócrates, um dos maiores ídolos do clube. O clube iniciou uma grande era de ouro no </w:t>
+      </w:r>
+      <w:proofErr w:type="gramStart"/>
+      <w:r>
+        <w:rPr>
+          <w:rFonts w:ascii="Arial" w:hAnsi="Arial" w:cs="Arial"/>
+          <w:sz w:val="24"/>
+          <w:szCs w:val="24"/>
+        </w:rPr>
+        <w:t>inicio</w:t>
+      </w:r>
+      <w:proofErr w:type="gramEnd"/>
+      <w:r>
+        <w:rPr>
+          <w:rFonts w:ascii="Arial" w:hAnsi="Arial" w:cs="Arial"/>
+          <w:sz w:val="24"/>
+          <w:szCs w:val="24"/>
+        </w:rPr>
+        <w:t xml:space="preserve"> dos anos 2000 abrindo o século com um </w:t>
+      </w:r>
+      <w:proofErr w:type="gramStart"/>
+      <w:r>
+        <w:rPr>
+          <w:rFonts w:ascii="Arial" w:hAnsi="Arial" w:cs="Arial"/>
+          <w:sz w:val="24"/>
+          <w:szCs w:val="24"/>
+        </w:rPr>
+        <w:t>titulo</w:t>
+      </w:r>
+      <w:proofErr w:type="gramEnd"/>
+      <w:r>
+        <w:rPr>
+          <w:rFonts w:ascii="Arial" w:hAnsi="Arial" w:cs="Arial"/>
+          <w:sz w:val="24"/>
+          <w:szCs w:val="24"/>
+        </w:rPr>
+        <w:t xml:space="preserve"> mundial e por muitos anos foi o clube com mais títulos conquistados.</w:t>
+      </w:r>
+    </w:p>
+    <w:p>
+      <w:pPr>
+        <w:rPr>
+          <w:rFonts w:ascii="Arial" w:hAnsi="Arial" w:cs="Arial"/>
+          <w:sz w:val="24"/>
+          <w:szCs w:val="24"/>
+        </w:rPr>
+      </w:pPr>
+    </w:p>
+    <w:p>
+      <w:pPr>
+        <w:rPr>
+          <w:rFonts w:ascii="Arial" w:hAnsi="Arial" w:cs="Arial"/>
+          <w:sz w:val="28"/>
+          <w:szCs w:val="28"/>
+        </w:rPr>
+      </w:pPr>
+    </w:p>
+    <w:p>
+      <w:pPr>
+        <w:rPr>
+          <w:rFonts w:ascii="Arial" w:hAnsi="Arial" w:cs="Arial"/>
+          <w:sz w:val="28"/>
+          <w:szCs w:val="28"/>
+        </w:rPr>
+      </w:pPr>
+    </w:p>
+    <w:p>
+      <w:pPr>
+        <w:rPr>
+          <w:rFonts w:ascii="Arial" w:hAnsi="Arial" w:cs="Arial"/>
+          <w:sz w:val="28"/>
+          <w:szCs w:val="28"/>
+        </w:rPr>
+      </w:pPr>
+    </w:p>
+    <w:p>
+      <w:pPr>
+        <w:rPr>
+          <w:rFonts w:ascii="Arial" w:hAnsi="Arial" w:cs="Arial"/>
+          <w:sz w:val="28"/>
+          <w:szCs w:val="28"/>
+        </w:rPr>
+      </w:pPr>
+    </w:p>
+    <w:p>
+      <w:pPr>
+        <w:rPr>
+          <w:rFonts w:ascii="Arial" w:hAnsi="Arial" w:cs="Arial"/>
+          <w:b/>
+          <w:bCs/>
+          <w:sz w:val="28"/>
+          <w:szCs w:val="28"/>
+        </w:rPr>
+      </w:pPr>
+      <w:r>
+        <w:rPr>
+          <w:rFonts w:ascii="Arial" w:hAnsi="Arial" w:cs="Arial"/>
+          <w:b/>
+          <w:bCs/>
+          <w:sz w:val="28"/>
+          <w:szCs w:val="28"/>
+        </w:rPr>
+        <w:lastRenderedPageBreak/>
         <w:t>Objetivo</w:t>
       </w:r>
     </w:p>
@@ -488,7 +1338,23 @@
           <w:sz w:val="24"/>
           <w:szCs w:val="24"/>
         </w:rPr>
-        <w:t>] é mostrar um pouco da visão de mundo que o corinthiano tem sobre o mundo e mergulhar junto nessa loucura. Tudo isso construído através de um jogo de perguntas que te testam a cada vez mais conhecer a história desse tão grande clube brasileiro. O site além do quis, ele propõe ensinar os 10 valores que todo corinthiano deve seguir criando um “bando” de loucos ainda mais unido</w:t>
+        <w:t>] é mostrar um pouco da visão de mundo que o corinthiano tem sobre o mundo e mergulhar junto nessa loucura. Tudo isso construído através de um jogo de perguntas que te testam a cada vez mais conhecer a história desse tão grande clube brasileiro. O site além do qui</w:t>
+      </w:r>
+      <w:r>
+        <w:rPr>
+          <w:rFonts w:ascii="Arial" w:hAnsi="Arial" w:cs="Arial"/>
+          <w:sz w:val="24"/>
+          <w:szCs w:val="24"/>
+        </w:rPr>
+        <w:t>z</w:t>
+      </w:r>
+      <w:r>
+        <w:rPr>
+          <w:rFonts w:ascii="Arial" w:hAnsi="Arial" w:cs="Arial"/>
+          <w:sz w:val="24"/>
+          <w:szCs w:val="24"/>
+        </w:rPr>
+        <w:t>, ele propõe ensinar os 10 valores que todo corinthiano deve seguir criando um “bando” de loucos ainda mais unido</w:t>
       </w:r>
       <w:r>
         <w:rPr>
@@ -535,7 +1401,23 @@
           <w:szCs w:val="24"/>
         </w:rPr>
         <w:tab/>
-        <w:t>Envolver pessoas corinthianas ainda mais no mundo do seu clube de maneira divertida conhecendo a história por trás do clube, juntamente com outros “loucos” do bando de “loucos”.</w:t>
+        <w:t>Envolver pessoas corinthianas</w:t>
+      </w:r>
+      <w:r>
+        <w:rPr>
+          <w:rFonts w:ascii="Arial" w:hAnsi="Arial" w:cs="Arial"/>
+          <w:sz w:val="24"/>
+          <w:szCs w:val="24"/>
+        </w:rPr>
+        <w:t xml:space="preserve"> e não corinthianas a conhecerem um dos clubes mais expressivos do mundo</w:t>
+      </w:r>
+      <w:r>
+        <w:rPr>
+          <w:rFonts w:ascii="Arial" w:hAnsi="Arial" w:cs="Arial"/>
+          <w:sz w:val="24"/>
+          <w:szCs w:val="24"/>
+        </w:rPr>
+        <w:t xml:space="preserve"> de maneira divertida conhecendo a história por trás do clube, juntamente com outros “loucos” do bando de “loucos”.</w:t>
       </w:r>
     </w:p>
     <w:p>
@@ -561,45 +1443,132 @@
     </w:p>
     <w:p>
       <w:pPr>
-        <w:rPr>
-          <w:rFonts w:ascii="Arial" w:hAnsi="Arial" w:cs="Arial"/>
-          <w:sz w:val="24"/>
-          <w:szCs w:val="24"/>
-        </w:rPr>
-      </w:pPr>
-      <w:r>
-        <w:rPr>
-          <w:rFonts w:ascii="Arial" w:hAnsi="Arial" w:cs="Arial"/>
-          <w:sz w:val="24"/>
-          <w:szCs w:val="24"/>
-        </w:rPr>
-        <w:tab/>
-        <w:t>O sistema funcionara de maneira que irá realizar quizes diários sobre a história do clube Sport Clube Corinthians Paulista</w:t>
-      </w:r>
-      <w:r>
-        <w:rPr>
-          <w:rFonts w:ascii="Arial" w:hAnsi="Arial" w:cs="Arial"/>
-          <w:sz w:val="24"/>
-          <w:szCs w:val="24"/>
-        </w:rPr>
-        <w:t xml:space="preserve"> </w:t>
-      </w:r>
-      <w:r>
-        <w:rPr>
-          <w:rFonts w:ascii="Arial" w:hAnsi="Arial" w:cs="Arial"/>
-          <w:sz w:val="24"/>
-          <w:szCs w:val="24"/>
-        </w:rPr>
-        <w:t>(SCCP) somando pontos por perguntas que atribuirá ao usuário. O sistema terá uma tela de dashboard mostrará os usuários com maiores pontuações</w:t>
-      </w:r>
-      <w:r>
-        <w:rPr>
-          <w:rFonts w:ascii="Arial" w:hAnsi="Arial" w:cs="Arial"/>
-          <w:sz w:val="24"/>
-          <w:szCs w:val="24"/>
-        </w:rPr>
-        <w:t>. O sistema terá apenas a finalidade de conhecer mais a história do clube.</w:t>
-      </w:r>
+        <w:pStyle w:val="PargrafodaLista"/>
+        <w:numPr>
+          <w:ilvl w:val="0"/>
+          <w:numId w:val="4"/>
+        </w:numPr>
+        <w:rPr>
+          <w:rFonts w:ascii="Arial" w:hAnsi="Arial" w:cs="Arial"/>
+          <w:b/>
+          <w:bCs/>
+          <w:sz w:val="28"/>
+          <w:szCs w:val="28"/>
+        </w:rPr>
+      </w:pPr>
+      <w:r>
+        <w:rPr>
+          <w:rFonts w:ascii="Arial" w:hAnsi="Arial" w:cs="Arial"/>
+          <w:sz w:val="24"/>
+          <w:szCs w:val="24"/>
+        </w:rPr>
+        <w:t>O sistema utilizará HTML, CSS, JS, MySQL e a API WEB-DATA-VIZ</w:t>
+      </w:r>
+    </w:p>
+    <w:p>
+      <w:pPr>
+        <w:pStyle w:val="PargrafodaLista"/>
+        <w:numPr>
+          <w:ilvl w:val="0"/>
+          <w:numId w:val="4"/>
+        </w:numPr>
+        <w:rPr>
+          <w:rFonts w:ascii="Arial" w:hAnsi="Arial" w:cs="Arial"/>
+          <w:b/>
+          <w:bCs/>
+          <w:sz w:val="28"/>
+          <w:szCs w:val="28"/>
+        </w:rPr>
+      </w:pPr>
+      <w:r>
+        <w:rPr>
+          <w:rFonts w:ascii="Arial" w:hAnsi="Arial" w:cs="Arial"/>
+          <w:sz w:val="24"/>
+          <w:szCs w:val="24"/>
+        </w:rPr>
+        <w:t xml:space="preserve">O sistema será apenas para uso em browser, sem a possibilidade de instalação de um software </w:t>
+      </w:r>
+    </w:p>
+    <w:p>
+      <w:pPr>
+        <w:pStyle w:val="PargrafodaLista"/>
+        <w:numPr>
+          <w:ilvl w:val="0"/>
+          <w:numId w:val="4"/>
+        </w:numPr>
+        <w:rPr>
+          <w:rFonts w:ascii="Arial" w:hAnsi="Arial" w:cs="Arial"/>
+          <w:b/>
+          <w:bCs/>
+          <w:sz w:val="28"/>
+          <w:szCs w:val="28"/>
+        </w:rPr>
+      </w:pPr>
+      <w:r>
+        <w:rPr>
+          <w:rFonts w:ascii="Arial" w:hAnsi="Arial" w:cs="Arial"/>
+          <w:sz w:val="24"/>
+          <w:szCs w:val="24"/>
+        </w:rPr>
+        <w:t>Usará a biblioteca Chart.js para criar dashboards que serão alimentados pela API</w:t>
+      </w:r>
+    </w:p>
+    <w:p>
+      <w:pPr>
+        <w:pStyle w:val="PargrafodaLista"/>
+        <w:numPr>
+          <w:ilvl w:val="0"/>
+          <w:numId w:val="4"/>
+        </w:numPr>
+        <w:rPr>
+          <w:rFonts w:ascii="Arial" w:hAnsi="Arial" w:cs="Arial"/>
+          <w:b/>
+          <w:bCs/>
+          <w:sz w:val="28"/>
+          <w:szCs w:val="28"/>
+        </w:rPr>
+      </w:pPr>
+      <w:r>
+        <w:rPr>
+          <w:rFonts w:ascii="Arial" w:hAnsi="Arial" w:cs="Arial"/>
+          <w:sz w:val="24"/>
+          <w:szCs w:val="24"/>
+        </w:rPr>
+        <w:t>Deverá ser utilizado uma Virtual Machine para hospedar seu banco de dados</w:t>
+      </w:r>
+    </w:p>
+    <w:p>
+      <w:pPr>
+        <w:pStyle w:val="PargrafodaLista"/>
+        <w:numPr>
+          <w:ilvl w:val="0"/>
+          <w:numId w:val="4"/>
+        </w:numPr>
+        <w:rPr>
+          <w:rFonts w:ascii="Arial" w:hAnsi="Arial" w:cs="Arial"/>
+          <w:b/>
+          <w:bCs/>
+          <w:sz w:val="28"/>
+          <w:szCs w:val="28"/>
+        </w:rPr>
+      </w:pPr>
+      <w:r>
+        <w:rPr>
+          <w:rFonts w:ascii="Arial" w:hAnsi="Arial" w:cs="Arial"/>
+          <w:sz w:val="24"/>
+          <w:szCs w:val="24"/>
+        </w:rPr>
+        <w:t>O site terá quis de perguntas sobre o Corinthians e nada além disso</w:t>
+      </w:r>
+    </w:p>
+    <w:p>
+      <w:pPr>
+        <w:rPr>
+          <w:rFonts w:ascii="Arial" w:hAnsi="Arial" w:cs="Arial"/>
+          <w:sz w:val="24"/>
+          <w:szCs w:val="24"/>
+        </w:rPr>
+      </w:pPr>
       <w:r>
         <w:rPr>
           <w:rFonts w:ascii="Arial" w:hAnsi="Arial" w:cs="Arial"/>
@@ -730,7 +1699,6 @@
           <w:sz w:val="28"/>
           <w:szCs w:val="28"/>
         </w:rPr>
-        <w:lastRenderedPageBreak/>
         <w:t>Restrições</w:t>
       </w:r>
     </w:p>
@@ -753,7 +1721,23 @@
           <w:sz w:val="24"/>
           <w:szCs w:val="24"/>
         </w:rPr>
-        <w:t xml:space="preserve">O sistema será apenas sobre a história do clube de futebol Corinthians </w:t>
+        <w:t xml:space="preserve">O sistema será apenas sobre </w:t>
+      </w:r>
+      <w:r>
+        <w:rPr>
+          <w:rFonts w:ascii="Arial" w:hAnsi="Arial" w:cs="Arial"/>
+          <w:sz w:val="24"/>
+          <w:szCs w:val="24"/>
+        </w:rPr>
+        <w:t>o</w:t>
+      </w:r>
+      <w:r>
+        <w:rPr>
+          <w:rFonts w:ascii="Arial" w:hAnsi="Arial" w:cs="Arial"/>
+          <w:sz w:val="24"/>
+          <w:szCs w:val="24"/>
+        </w:rPr>
+        <w:t xml:space="preserve"> clube de futebol Corinthians </w:t>
       </w:r>
     </w:p>
     <w:p>
@@ -775,15 +1759,206 @@
           <w:sz w:val="24"/>
           <w:szCs w:val="24"/>
         </w:rPr>
-        <w:t>O prazo de entrega é no mês de junho, antes do fim do 1º semestre de 2025 institucional da faculdade São Paulo Tech School</w:t>
-      </w:r>
-    </w:p>
-    <w:p>
-      <w:pPr>
-        <w:rPr>
-          <w:rFonts w:ascii="Arial" w:hAnsi="Arial" w:cs="Arial"/>
-          <w:b/>
-          <w:bCs/>
+        <w:t xml:space="preserve">O prazo de entrega é no mês de junho, antes do fim do 1º semestre de 2025 institucional da faculdade São Paulo Tech </w:t>
+      </w:r>
+      <w:proofErr w:type="spellStart"/>
+      <w:r>
+        <w:rPr>
+          <w:rFonts w:ascii="Arial" w:hAnsi="Arial" w:cs="Arial"/>
+          <w:sz w:val="24"/>
+          <w:szCs w:val="24"/>
+        </w:rPr>
+        <w:t>School</w:t>
+      </w:r>
+      <w:proofErr w:type="spellEnd"/>
+    </w:p>
+    <w:p>
+      <w:pPr>
+        <w:pStyle w:val="PargrafodaLista"/>
+        <w:numPr>
+          <w:ilvl w:val="0"/>
+          <w:numId w:val="1"/>
+        </w:numPr>
+        <w:rPr>
+          <w:rFonts w:ascii="Arial" w:hAnsi="Arial" w:cs="Arial"/>
+          <w:sz w:val="24"/>
+          <w:szCs w:val="24"/>
+        </w:rPr>
+      </w:pPr>
+      <w:r>
+        <w:rPr>
+          <w:rFonts w:ascii="Arial" w:hAnsi="Arial" w:cs="Arial"/>
+          <w:sz w:val="24"/>
+          <w:szCs w:val="24"/>
+        </w:rPr>
+        <w:t>Aplicação web</w:t>
+      </w:r>
+    </w:p>
+    <w:p>
+      <w:pPr>
+        <w:ind w:left="360"/>
+        <w:rPr>
+          <w:rFonts w:ascii="Arial" w:hAnsi="Arial" w:cs="Arial"/>
+          <w:sz w:val="24"/>
+          <w:szCs w:val="24"/>
+        </w:rPr>
+      </w:pPr>
+    </w:p>
+    <w:p>
+      <w:pPr>
+        <w:rPr>
+          <w:rFonts w:ascii="Arial" w:hAnsi="Arial" w:cs="Arial"/>
+          <w:b/>
+          <w:bCs/>
+          <w:sz w:val="24"/>
+          <w:szCs w:val="24"/>
+        </w:rPr>
+      </w:pPr>
+    </w:p>
+    <w:p>
+      <w:pPr>
+        <w:jc w:val="center"/>
+        <w:rPr>
+          <w:rFonts w:ascii="Arial" w:hAnsi="Arial" w:cs="Arial"/>
+          <w:sz w:val="24"/>
+          <w:szCs w:val="24"/>
+        </w:rPr>
+      </w:pPr>
+      <w:r>
+        <w:rPr>
+          <w:rFonts w:ascii="Arial" w:hAnsi="Arial" w:cs="Arial"/>
+          <w:b/>
+          <w:bCs/>
+          <w:sz w:val="28"/>
+          <w:szCs w:val="28"/>
+        </w:rPr>
+        <w:lastRenderedPageBreak/>
+        <w:t>FOTOGRAFIAS</w:t>
+      </w:r>
+    </w:p>
+    <w:p>
+      <w:pPr>
+        <w:pStyle w:val="PargrafodaLista"/>
+        <w:numPr>
+          <w:ilvl w:val="0"/>
+          <w:numId w:val="3"/>
+        </w:numPr>
+        <w:rPr>
+          <w:rFonts w:ascii="Arial" w:hAnsi="Arial" w:cs="Arial"/>
+          <w:sz w:val="24"/>
+          <w:szCs w:val="24"/>
+        </w:rPr>
+      </w:pPr>
+      <w:r>
+        <w:rPr>
+          <w:rFonts w:ascii="Arial" w:hAnsi="Arial" w:cs="Arial"/>
+          <w:sz w:val="24"/>
+          <w:szCs w:val="24"/>
+        </w:rPr>
+        <w:t>Foto dos responsáveis pela criação do clube</w:t>
+      </w:r>
+    </w:p>
+    <w:p>
+      <w:pPr>
+        <w:pStyle w:val="PargrafodaLista"/>
+        <w:numPr>
+          <w:ilvl w:val="0"/>
+          <w:numId w:val="3"/>
+        </w:numPr>
+        <w:rPr>
+          <w:rFonts w:ascii="Arial" w:hAnsi="Arial" w:cs="Arial"/>
+          <w:sz w:val="24"/>
+          <w:szCs w:val="24"/>
+        </w:rPr>
+      </w:pPr>
+      <w:r>
+        <w:rPr>
+          <w:rFonts w:ascii="Arial" w:hAnsi="Arial" w:cs="Arial"/>
+          <w:sz w:val="24"/>
+          <w:szCs w:val="24"/>
+        </w:rPr>
+        <w:t xml:space="preserve">Foto do primeiro presidente do clube, Miguel </w:t>
+      </w:r>
+      <w:r>
+        <w:rPr>
+          <w:rFonts w:ascii="Arial" w:hAnsi="Arial" w:cs="Arial"/>
+          <w:sz w:val="24"/>
+          <w:szCs w:val="24"/>
+        </w:rPr>
+        <w:t>Battaglia</w:t>
+      </w:r>
+    </w:p>
+    <w:p>
+      <w:pPr>
+        <w:pStyle w:val="PargrafodaLista"/>
+        <w:numPr>
+          <w:ilvl w:val="0"/>
+          <w:numId w:val="3"/>
+        </w:numPr>
+        <w:rPr>
+          <w:rFonts w:ascii="Arial" w:hAnsi="Arial" w:cs="Arial"/>
+          <w:sz w:val="24"/>
+          <w:szCs w:val="24"/>
+        </w:rPr>
+      </w:pPr>
+      <w:r>
+        <w:rPr>
+          <w:rFonts w:ascii="Arial" w:hAnsi="Arial" w:cs="Arial"/>
+          <w:sz w:val="24"/>
+          <w:szCs w:val="24"/>
+        </w:rPr>
+        <w:t>Mascote do Corinthians, o mosqueteiro</w:t>
+      </w:r>
+    </w:p>
+    <w:p>
+      <w:pPr>
+        <w:pStyle w:val="PargrafodaLista"/>
+        <w:numPr>
+          <w:ilvl w:val="0"/>
+          <w:numId w:val="3"/>
+        </w:numPr>
+        <w:rPr>
+          <w:rFonts w:ascii="Arial" w:hAnsi="Arial" w:cs="Arial"/>
+          <w:sz w:val="24"/>
+          <w:szCs w:val="24"/>
+        </w:rPr>
+      </w:pPr>
+      <w:r>
+        <w:rPr>
+          <w:rFonts w:ascii="Arial" w:hAnsi="Arial" w:cs="Arial"/>
+          <w:sz w:val="24"/>
+          <w:szCs w:val="24"/>
+        </w:rPr>
+        <w:t xml:space="preserve">Torcida corinthiana invadindo o maracanã </w:t>
+      </w:r>
+    </w:p>
+    <w:p>
+      <w:pPr>
+        <w:pStyle w:val="PargrafodaLista"/>
+        <w:numPr>
+          <w:ilvl w:val="0"/>
+          <w:numId w:val="3"/>
+        </w:numPr>
+        <w:rPr>
+          <w:rFonts w:ascii="Arial" w:hAnsi="Arial" w:cs="Arial"/>
+          <w:sz w:val="24"/>
+          <w:szCs w:val="24"/>
+        </w:rPr>
+      </w:pPr>
+      <w:r>
+        <w:rPr>
+          <w:rFonts w:ascii="Arial" w:hAnsi="Arial" w:cs="Arial"/>
+          <w:sz w:val="24"/>
+          <w:szCs w:val="24"/>
+        </w:rPr>
+        <w:t>Sócrates usando a camisa incentivando as pessoas a votarem na época da ditadura militar.</w:t>
+      </w:r>
+    </w:p>
+    <w:p>
+      <w:pPr>
+        <w:pStyle w:val="PargrafodaLista"/>
+        <w:rPr>
+          <w:rFonts w:ascii="Arial" w:hAnsi="Arial" w:cs="Arial"/>
           <w:sz w:val="24"/>
           <w:szCs w:val="24"/>
         </w:rPr>
@@ -914,8 +2089,329 @@
       </w:rPr>
     </w:lvl>
   </w:abstractNum>
+  <w:abstractNum w:abstractNumId="1" w15:restartNumberingAfterBreak="0">
+    <w:nsid w:val="1B8F0330"/>
+    <w:multiLevelType w:val="hybridMultilevel"/>
+    <w:tmpl w:val="FB6E5094"/>
+    <w:lvl w:ilvl="0" w:tplc="04160001">
+      <w:start w:val="1"/>
+      <w:numFmt w:val="bullet"/>
+      <w:lvlText w:val=""/>
+      <w:lvlJc w:val="left"/>
+      <w:pPr>
+        <w:ind w:left="720" w:hanging="360"/>
+      </w:pPr>
+      <w:rPr>
+        <w:rFonts w:ascii="Symbol" w:hAnsi="Symbol" w:hint="default"/>
+      </w:rPr>
+    </w:lvl>
+    <w:lvl w:ilvl="1" w:tplc="04160003" w:tentative="1">
+      <w:start w:val="1"/>
+      <w:numFmt w:val="bullet"/>
+      <w:lvlText w:val="o"/>
+      <w:lvlJc w:val="left"/>
+      <w:pPr>
+        <w:ind w:left="1440" w:hanging="360"/>
+      </w:pPr>
+      <w:rPr>
+        <w:rFonts w:ascii="Courier New" w:hAnsi="Courier New" w:cs="Courier New" w:hint="default"/>
+      </w:rPr>
+    </w:lvl>
+    <w:lvl w:ilvl="2" w:tplc="04160005" w:tentative="1">
+      <w:start w:val="1"/>
+      <w:numFmt w:val="bullet"/>
+      <w:lvlText w:val=""/>
+      <w:lvlJc w:val="left"/>
+      <w:pPr>
+        <w:ind w:left="2160" w:hanging="360"/>
+      </w:pPr>
+      <w:rPr>
+        <w:rFonts w:ascii="Wingdings" w:hAnsi="Wingdings" w:hint="default"/>
+      </w:rPr>
+    </w:lvl>
+    <w:lvl w:ilvl="3" w:tplc="04160001" w:tentative="1">
+      <w:start w:val="1"/>
+      <w:numFmt w:val="bullet"/>
+      <w:lvlText w:val=""/>
+      <w:lvlJc w:val="left"/>
+      <w:pPr>
+        <w:ind w:left="2880" w:hanging="360"/>
+      </w:pPr>
+      <w:rPr>
+        <w:rFonts w:ascii="Symbol" w:hAnsi="Symbol" w:hint="default"/>
+      </w:rPr>
+    </w:lvl>
+    <w:lvl w:ilvl="4" w:tplc="04160003" w:tentative="1">
+      <w:start w:val="1"/>
+      <w:numFmt w:val="bullet"/>
+      <w:lvlText w:val="o"/>
+      <w:lvlJc w:val="left"/>
+      <w:pPr>
+        <w:ind w:left="3600" w:hanging="360"/>
+      </w:pPr>
+      <w:rPr>
+        <w:rFonts w:ascii="Courier New" w:hAnsi="Courier New" w:cs="Courier New" w:hint="default"/>
+      </w:rPr>
+    </w:lvl>
+    <w:lvl w:ilvl="5" w:tplc="04160005" w:tentative="1">
+      <w:start w:val="1"/>
+      <w:numFmt w:val="bullet"/>
+      <w:lvlText w:val=""/>
+      <w:lvlJc w:val="left"/>
+      <w:pPr>
+        <w:ind w:left="4320" w:hanging="360"/>
+      </w:pPr>
+      <w:rPr>
+        <w:rFonts w:ascii="Wingdings" w:hAnsi="Wingdings" w:hint="default"/>
+      </w:rPr>
+    </w:lvl>
+    <w:lvl w:ilvl="6" w:tplc="04160001" w:tentative="1">
+      <w:start w:val="1"/>
+      <w:numFmt w:val="bullet"/>
+      <w:lvlText w:val=""/>
+      <w:lvlJc w:val="left"/>
+      <w:pPr>
+        <w:ind w:left="5040" w:hanging="360"/>
+      </w:pPr>
+      <w:rPr>
+        <w:rFonts w:ascii="Symbol" w:hAnsi="Symbol" w:hint="default"/>
+      </w:rPr>
+    </w:lvl>
+    <w:lvl w:ilvl="7" w:tplc="04160003" w:tentative="1">
+      <w:start w:val="1"/>
+      <w:numFmt w:val="bullet"/>
+      <w:lvlText w:val="o"/>
+      <w:lvlJc w:val="left"/>
+      <w:pPr>
+        <w:ind w:left="5760" w:hanging="360"/>
+      </w:pPr>
+      <w:rPr>
+        <w:rFonts w:ascii="Courier New" w:hAnsi="Courier New" w:cs="Courier New" w:hint="default"/>
+      </w:rPr>
+    </w:lvl>
+    <w:lvl w:ilvl="8" w:tplc="04160005" w:tentative="1">
+      <w:start w:val="1"/>
+      <w:numFmt w:val="bullet"/>
+      <w:lvlText w:val=""/>
+      <w:lvlJc w:val="left"/>
+      <w:pPr>
+        <w:ind w:left="6480" w:hanging="360"/>
+      </w:pPr>
+      <w:rPr>
+        <w:rFonts w:ascii="Wingdings" w:hAnsi="Wingdings" w:hint="default"/>
+      </w:rPr>
+    </w:lvl>
+  </w:abstractNum>
+  <w:abstractNum w:abstractNumId="2" w15:restartNumberingAfterBreak="0">
+    <w:nsid w:val="36DD73CA"/>
+    <w:multiLevelType w:val="hybridMultilevel"/>
+    <w:tmpl w:val="9C94504A"/>
+    <w:lvl w:ilvl="0" w:tplc="04160001">
+      <w:start w:val="1"/>
+      <w:numFmt w:val="bullet"/>
+      <w:lvlText w:val=""/>
+      <w:lvlJc w:val="left"/>
+      <w:pPr>
+        <w:ind w:left="720" w:hanging="360"/>
+      </w:pPr>
+      <w:rPr>
+        <w:rFonts w:ascii="Symbol" w:hAnsi="Symbol" w:hint="default"/>
+      </w:rPr>
+    </w:lvl>
+    <w:lvl w:ilvl="1" w:tplc="04160003" w:tentative="1">
+      <w:start w:val="1"/>
+      <w:numFmt w:val="bullet"/>
+      <w:lvlText w:val="o"/>
+      <w:lvlJc w:val="left"/>
+      <w:pPr>
+        <w:ind w:left="1440" w:hanging="360"/>
+      </w:pPr>
+      <w:rPr>
+        <w:rFonts w:ascii="Courier New" w:hAnsi="Courier New" w:cs="Courier New" w:hint="default"/>
+      </w:rPr>
+    </w:lvl>
+    <w:lvl w:ilvl="2" w:tplc="04160005" w:tentative="1">
+      <w:start w:val="1"/>
+      <w:numFmt w:val="bullet"/>
+      <w:lvlText w:val=""/>
+      <w:lvlJc w:val="left"/>
+      <w:pPr>
+        <w:ind w:left="2160" w:hanging="360"/>
+      </w:pPr>
+      <w:rPr>
+        <w:rFonts w:ascii="Wingdings" w:hAnsi="Wingdings" w:hint="default"/>
+      </w:rPr>
+    </w:lvl>
+    <w:lvl w:ilvl="3" w:tplc="04160001" w:tentative="1">
+      <w:start w:val="1"/>
+      <w:numFmt w:val="bullet"/>
+      <w:lvlText w:val=""/>
+      <w:lvlJc w:val="left"/>
+      <w:pPr>
+        <w:ind w:left="2880" w:hanging="360"/>
+      </w:pPr>
+      <w:rPr>
+        <w:rFonts w:ascii="Symbol" w:hAnsi="Symbol" w:hint="default"/>
+      </w:rPr>
+    </w:lvl>
+    <w:lvl w:ilvl="4" w:tplc="04160003" w:tentative="1">
+      <w:start w:val="1"/>
+      <w:numFmt w:val="bullet"/>
+      <w:lvlText w:val="o"/>
+      <w:lvlJc w:val="left"/>
+      <w:pPr>
+        <w:ind w:left="3600" w:hanging="360"/>
+      </w:pPr>
+      <w:rPr>
+        <w:rFonts w:ascii="Courier New" w:hAnsi="Courier New" w:cs="Courier New" w:hint="default"/>
+      </w:rPr>
+    </w:lvl>
+    <w:lvl w:ilvl="5" w:tplc="04160005" w:tentative="1">
+      <w:start w:val="1"/>
+      <w:numFmt w:val="bullet"/>
+      <w:lvlText w:val=""/>
+      <w:lvlJc w:val="left"/>
+      <w:pPr>
+        <w:ind w:left="4320" w:hanging="360"/>
+      </w:pPr>
+      <w:rPr>
+        <w:rFonts w:ascii="Wingdings" w:hAnsi="Wingdings" w:hint="default"/>
+      </w:rPr>
+    </w:lvl>
+    <w:lvl w:ilvl="6" w:tplc="04160001" w:tentative="1">
+      <w:start w:val="1"/>
+      <w:numFmt w:val="bullet"/>
+      <w:lvlText w:val=""/>
+      <w:lvlJc w:val="left"/>
+      <w:pPr>
+        <w:ind w:left="5040" w:hanging="360"/>
+      </w:pPr>
+      <w:rPr>
+        <w:rFonts w:ascii="Symbol" w:hAnsi="Symbol" w:hint="default"/>
+      </w:rPr>
+    </w:lvl>
+    <w:lvl w:ilvl="7" w:tplc="04160003" w:tentative="1">
+      <w:start w:val="1"/>
+      <w:numFmt w:val="bullet"/>
+      <w:lvlText w:val="o"/>
+      <w:lvlJc w:val="left"/>
+      <w:pPr>
+        <w:ind w:left="5760" w:hanging="360"/>
+      </w:pPr>
+      <w:rPr>
+        <w:rFonts w:ascii="Courier New" w:hAnsi="Courier New" w:cs="Courier New" w:hint="default"/>
+      </w:rPr>
+    </w:lvl>
+    <w:lvl w:ilvl="8" w:tplc="04160005" w:tentative="1">
+      <w:start w:val="1"/>
+      <w:numFmt w:val="bullet"/>
+      <w:lvlText w:val=""/>
+      <w:lvlJc w:val="left"/>
+      <w:pPr>
+        <w:ind w:left="6480" w:hanging="360"/>
+      </w:pPr>
+      <w:rPr>
+        <w:rFonts w:ascii="Wingdings" w:hAnsi="Wingdings" w:hint="default"/>
+      </w:rPr>
+    </w:lvl>
+  </w:abstractNum>
+  <w:abstractNum w:abstractNumId="3" w15:restartNumberingAfterBreak="0">
+    <w:nsid w:val="663663D1"/>
+    <w:multiLevelType w:val="hybridMultilevel"/>
+    <w:tmpl w:val="34027DF0"/>
+    <w:lvl w:ilvl="0" w:tplc="0416000F">
+      <w:start w:val="1"/>
+      <w:numFmt w:val="decimal"/>
+      <w:lvlText w:val="%1."/>
+      <w:lvlJc w:val="left"/>
+      <w:pPr>
+        <w:ind w:left="720" w:hanging="360"/>
+      </w:pPr>
+    </w:lvl>
+    <w:lvl w:ilvl="1" w:tplc="04160019" w:tentative="1">
+      <w:start w:val="1"/>
+      <w:numFmt w:val="lowerLetter"/>
+      <w:lvlText w:val="%2."/>
+      <w:lvlJc w:val="left"/>
+      <w:pPr>
+        <w:ind w:left="1440" w:hanging="360"/>
+      </w:pPr>
+    </w:lvl>
+    <w:lvl w:ilvl="2" w:tplc="0416001B" w:tentative="1">
+      <w:start w:val="1"/>
+      <w:numFmt w:val="lowerRoman"/>
+      <w:lvlText w:val="%3."/>
+      <w:lvlJc w:val="right"/>
+      <w:pPr>
+        <w:ind w:left="2160" w:hanging="180"/>
+      </w:pPr>
+    </w:lvl>
+    <w:lvl w:ilvl="3" w:tplc="0416000F" w:tentative="1">
+      <w:start w:val="1"/>
+      <w:numFmt w:val="decimal"/>
+      <w:lvlText w:val="%4."/>
+      <w:lvlJc w:val="left"/>
+      <w:pPr>
+        <w:ind w:left="2880" w:hanging="360"/>
+      </w:pPr>
+    </w:lvl>
+    <w:lvl w:ilvl="4" w:tplc="04160019" w:tentative="1">
+      <w:start w:val="1"/>
+      <w:numFmt w:val="lowerLetter"/>
+      <w:lvlText w:val="%5."/>
+      <w:lvlJc w:val="left"/>
+      <w:pPr>
+        <w:ind w:left="3600" w:hanging="360"/>
+      </w:pPr>
+    </w:lvl>
+    <w:lvl w:ilvl="5" w:tplc="0416001B" w:tentative="1">
+      <w:start w:val="1"/>
+      <w:numFmt w:val="lowerRoman"/>
+      <w:lvlText w:val="%6."/>
+      <w:lvlJc w:val="right"/>
+      <w:pPr>
+        <w:ind w:left="4320" w:hanging="180"/>
+      </w:pPr>
+    </w:lvl>
+    <w:lvl w:ilvl="6" w:tplc="0416000F" w:tentative="1">
+      <w:start w:val="1"/>
+      <w:numFmt w:val="decimal"/>
+      <w:lvlText w:val="%7."/>
+      <w:lvlJc w:val="left"/>
+      <w:pPr>
+        <w:ind w:left="5040" w:hanging="360"/>
+      </w:pPr>
+    </w:lvl>
+    <w:lvl w:ilvl="7" w:tplc="04160019" w:tentative="1">
+      <w:start w:val="1"/>
+      <w:numFmt w:val="lowerLetter"/>
+      <w:lvlText w:val="%8."/>
+      <w:lvlJc w:val="left"/>
+      <w:pPr>
+        <w:ind w:left="5760" w:hanging="360"/>
+      </w:pPr>
+    </w:lvl>
+    <w:lvl w:ilvl="8" w:tplc="0416001B" w:tentative="1">
+      <w:start w:val="1"/>
+      <w:numFmt w:val="lowerRoman"/>
+      <w:lvlText w:val="%9."/>
+      <w:lvlJc w:val="right"/>
+      <w:pPr>
+        <w:ind w:left="6480" w:hanging="180"/>
+      </w:pPr>
+    </w:lvl>
+  </w:abstractNum>
   <w:num w:numId="1" w16cid:durableId="125392961">
     <w:abstractNumId w:val="0"/>
+  </w:num>
+  <w:num w:numId="2" w16cid:durableId="1961767539">
+    <w:abstractNumId w:val="1"/>
+  </w:num>
+  <w:num w:numId="3" w16cid:durableId="1445150272">
+    <w:abstractNumId w:val="3"/>
+  </w:num>
+  <w:num w:numId="4" w16cid:durableId="1921520468">
+    <w:abstractNumId w:val="2"/>
   </w:num>
 </w:numbering>
 </file>
@@ -1521,7 +3017,6 @@
   <w:style w:type="character" w:default="1" w:styleId="Fontepargpadro">
     <w:name w:val="Default Paragraph Font"/>
     <w:uiPriority w:val="1"/>
-    <w:semiHidden/>
     <w:unhideWhenUsed/>
   </w:style>
   <w:style w:type="table" w:default="1" w:styleId="Tabelanormal">

</xml_diff>